<commit_message>
the project_progress_report2 has done.
</commit_message>
<xml_diff>
--- a/progress_report/三下-進度報告-學期中(04_19).docx
+++ b/progress_report/三下-進度報告-學期中(04_19).docx
@@ -19,7 +19,7 @@
           <w:tab w:val="left" w:pos="0"/>
         </w:tabs>
         <w:rPr>
-          <w:rFonts w:ascii="Times New Roman" w:eastAsia="Times New Roman" w:hAnsi="Times New Roman" w:cs="Times New Roman"/>
+          <w:rFonts w:ascii="標楷體" w:eastAsia="標楷體" w:hAnsi="標楷體" w:cs="Times New Roman"/>
           <w:color w:val="000000"/>
           <w:sz w:val="36"/>
           <w:szCs w:val="36"/>
@@ -27,39 +27,12 @@
       </w:pPr>
       <w:r>
         <w:rPr>
-          <w:rFonts w:ascii="Gungsuh" w:eastAsia="Gungsuh" w:hAnsi="Gungsuh" w:cs="Gungsuh"/>
+          <w:rFonts w:ascii="標楷體" w:eastAsia="標楷體" w:hAnsi="標楷體" w:cs="Gungsuh"/>
           <w:color w:val="000000"/>
           <w:sz w:val="36"/>
           <w:szCs w:val="36"/>
         </w:rPr>
-        <w:t>專題進度報告</w:t>
-      </w:r>
-      <w:r>
-        <w:rPr>
-          <w:rFonts w:ascii="Gungsuh" w:eastAsia="Gungsuh" w:hAnsi="Gungsuh" w:cs="Gungsuh"/>
-          <w:color w:val="000000"/>
-          <w:sz w:val="36"/>
-          <w:szCs w:val="36"/>
-        </w:rPr>
-        <w:t>(</w:t>
-      </w:r>
-      <w:r>
-        <w:rPr>
-          <w:rFonts w:ascii="Gungsuh" w:eastAsia="Gungsuh" w:hAnsi="Gungsuh" w:cs="Gungsuh"/>
-          <w:color w:val="000000"/>
-          <w:sz w:val="36"/>
-          <w:szCs w:val="36"/>
-        </w:rPr>
-        <w:t>學期中</w:t>
-      </w:r>
-      <w:r>
-        <w:rPr>
-          <w:rFonts w:ascii="Gungsuh" w:eastAsia="Gungsuh" w:hAnsi="Gungsuh" w:cs="Gungsuh"/>
-          <w:color w:val="000000"/>
-          <w:sz w:val="36"/>
-          <w:szCs w:val="36"/>
-        </w:rPr>
-        <w:t>)</w:t>
+        <w:t>專題進度報告(學期中)</w:t>
       </w:r>
     </w:p>
     <w:p>
@@ -357,7 +330,7 @@
               </w:tabs>
               <w:ind w:leftChars="0"/>
               <w:rPr>
-                <w:rFonts w:ascii="Times New Roman" w:eastAsia="標楷體" w:hAnsi="Times New Roman" w:hint="eastAsia"/>
+                <w:rFonts w:ascii="Times New Roman" w:eastAsia="標楷體" w:hAnsi="Times New Roman"/>
                 <w:color w:val="000000"/>
                 <w:sz w:val="24"/>
                 <w:szCs w:val="24"/>
@@ -704,7 +677,7 @@
                 <w:between w:val="nil"/>
               </w:pBdr>
               <w:rPr>
-                <w:rFonts w:ascii="Times New Roman" w:eastAsia="標楷體" w:hAnsi="Times New Roman" w:cs="標楷體" w:hint="eastAsia"/>
+                <w:rFonts w:ascii="Times New Roman" w:eastAsia="標楷體" w:hAnsi="Times New Roman" w:cs="標楷體"/>
                 <w:color w:val="000000"/>
                 <w:sz w:val="24"/>
                 <w:szCs w:val="24"/>
@@ -1007,7 +980,7 @@
                 <w:tab w:val="left" w:pos="0"/>
               </w:tabs>
               <w:rPr>
-                <w:rFonts w:ascii="Times New Roman" w:eastAsia="標楷體" w:hAnsi="Times New Roman" w:hint="eastAsia"/>
+                <w:rFonts w:ascii="Times New Roman" w:eastAsia="標楷體" w:hAnsi="Times New Roman"/>
                 <w:color w:val="000000"/>
                 <w:sz w:val="24"/>
                 <w:szCs w:val="24"/>
@@ -1186,7 +1159,7 @@
               <w:ind w:leftChars="0"/>
               <w:jc w:val="both"/>
               <w:rPr>
-                <w:rFonts w:ascii="Times New Roman" w:eastAsia="標楷體" w:hAnsi="Times New Roman" w:cs="Times New Roman" w:hint="eastAsia"/>
+                <w:rFonts w:ascii="Times New Roman" w:eastAsia="標楷體" w:hAnsi="Times New Roman" w:cs="Times New Roman"/>
                 <w:color w:val="000000"/>
                 <w:sz w:val="24"/>
                 <w:szCs w:val="24"/>
@@ -1333,7 +1306,7 @@
               <w:ind w:leftChars="0"/>
               <w:jc w:val="both"/>
               <w:rPr>
-                <w:rFonts w:ascii="Times New Roman" w:eastAsia="標楷體" w:hAnsi="Times New Roman" w:cs="Times New Roman" w:hint="eastAsia"/>
+                <w:rFonts w:ascii="Times New Roman" w:eastAsia="標楷體" w:hAnsi="Times New Roman" w:cs="Times New Roman"/>
                 <w:color w:val="000000"/>
                 <w:sz w:val="24"/>
                 <w:szCs w:val="24"/>
@@ -1518,7 +1491,12 @@
           </w:p>
           <w:p>
             <w:pPr>
+              <w:pStyle w:val="a6"/>
               <w:widowControl w:val="0"/>
+              <w:numPr>
+                <w:ilvl w:val="0"/>
+                <w:numId w:val="5"/>
+              </w:numPr>
               <w:pBdr>
                 <w:top w:val="nil"/>
                 <w:left w:val="nil"/>
@@ -1526,13 +1504,184 @@
                 <w:right w:val="nil"/>
                 <w:between w:val="nil"/>
               </w:pBdr>
-              <w:rPr>
-                <w:rFonts w:ascii="標楷體" w:eastAsia="標楷體" w:hAnsi="標楷體" w:cs="標楷體"/>
+              <w:ind w:leftChars="0"/>
+              <w:rPr>
+                <w:rFonts w:ascii="Times New Roman" w:eastAsia="標楷體" w:hAnsi="Times New Roman" w:cs="標楷體"/>
                 <w:color w:val="000000"/>
                 <w:sz w:val="24"/>
                 <w:szCs w:val="24"/>
               </w:rPr>
             </w:pPr>
+            <w:r>
+              <w:rPr>
+                <w:rFonts w:ascii="Times New Roman" w:eastAsia="標楷體" w:hAnsi="Times New Roman" w:cs="標楷體" w:hint="eastAsia"/>
+                <w:color w:val="000000"/>
+                <w:sz w:val="24"/>
+                <w:szCs w:val="24"/>
+              </w:rPr>
+              <w:t>優</w:t>
+            </w:r>
+            <w:r>
+              <w:rPr>
+                <w:rFonts w:ascii="Times New Roman" w:eastAsia="標楷體" w:hAnsi="Times New Roman" w:cs="標楷體" w:hint="eastAsia"/>
+                <w:color w:val="000000"/>
+                <w:sz w:val="24"/>
+                <w:szCs w:val="24"/>
+              </w:rPr>
+              <w:t>先</w:t>
+            </w:r>
+            <w:r>
+              <w:rPr>
+                <w:rFonts w:ascii="Times New Roman" w:eastAsia="標楷體" w:hAnsi="Times New Roman" w:cs="標楷體" w:hint="eastAsia"/>
+                <w:color w:val="000000"/>
+                <w:sz w:val="24"/>
+                <w:szCs w:val="24"/>
+              </w:rPr>
+              <w:t>執行</w:t>
+            </w:r>
+            <w:proofErr w:type="spellStart"/>
+            <w:r>
+              <w:rPr>
+                <w:rFonts w:ascii="Times New Roman" w:eastAsia="標楷體" w:hAnsi="Times New Roman" w:cs="標楷體"/>
+                <w:color w:val="000000"/>
+                <w:sz w:val="24"/>
+                <w:szCs w:val="24"/>
+              </w:rPr>
+              <w:t>SteamVR</w:t>
+            </w:r>
+            <w:proofErr w:type="spellEnd"/>
+            <w:r>
+              <w:rPr>
+                <w:rFonts w:ascii="Times New Roman" w:eastAsia="標楷體" w:hAnsi="Times New Roman" w:cs="標楷體"/>
+                <w:color w:val="000000"/>
+                <w:sz w:val="24"/>
+                <w:szCs w:val="24"/>
+              </w:rPr>
+              <w:t>跟</w:t>
+            </w:r>
+            <w:r>
+              <w:rPr>
+                <w:rFonts w:ascii="Times New Roman" w:eastAsia="標楷體" w:hAnsi="Times New Roman" w:cs="標楷體"/>
+                <w:color w:val="000000"/>
+                <w:sz w:val="24"/>
+                <w:szCs w:val="24"/>
+              </w:rPr>
+              <w:t>Unity</w:t>
+            </w:r>
+            <w:r>
+              <w:rPr>
+                <w:rFonts w:ascii="Times New Roman" w:eastAsia="標楷體" w:hAnsi="Times New Roman" w:cs="標楷體" w:hint="eastAsia"/>
+                <w:color w:val="000000"/>
+                <w:sz w:val="24"/>
+                <w:szCs w:val="24"/>
+              </w:rPr>
+              <w:t>部分。</w:t>
+            </w:r>
+          </w:p>
+          <w:p>
+            <w:pPr>
+              <w:pStyle w:val="a6"/>
+              <w:widowControl w:val="0"/>
+              <w:numPr>
+                <w:ilvl w:val="0"/>
+                <w:numId w:val="5"/>
+              </w:numPr>
+              <w:pBdr>
+                <w:top w:val="nil"/>
+                <w:left w:val="nil"/>
+                <w:bottom w:val="nil"/>
+                <w:right w:val="nil"/>
+                <w:between w:val="nil"/>
+              </w:pBdr>
+              <w:ind w:leftChars="0"/>
+              <w:rPr>
+                <w:rFonts w:ascii="Times New Roman" w:eastAsia="標楷體" w:hAnsi="Times New Roman" w:cs="標楷體"/>
+                <w:color w:val="000000"/>
+                <w:sz w:val="24"/>
+                <w:szCs w:val="24"/>
+              </w:rPr>
+            </w:pPr>
+            <w:r>
+              <w:rPr>
+                <w:rFonts w:ascii="Times New Roman" w:eastAsia="標楷體" w:hAnsi="Times New Roman" w:cs="標楷體" w:hint="eastAsia"/>
+                <w:color w:val="000000"/>
+                <w:sz w:val="24"/>
+                <w:szCs w:val="24"/>
+              </w:rPr>
+              <w:t>語音不一定</w:t>
+            </w:r>
+            <w:r>
+              <w:rPr>
+                <w:rFonts w:ascii="Times New Roman" w:eastAsia="標楷體" w:hAnsi="Times New Roman" w:cs="標楷體" w:hint="eastAsia"/>
+                <w:color w:val="000000"/>
+                <w:sz w:val="24"/>
+                <w:szCs w:val="24"/>
+              </w:rPr>
+              <w:t>需要使用</w:t>
+            </w:r>
+            <w:r>
+              <w:rPr>
+                <w:rFonts w:ascii="Times New Roman" w:eastAsia="標楷體" w:hAnsi="Times New Roman" w:cs="標楷體"/>
+                <w:color w:val="000000"/>
+                <w:sz w:val="24"/>
+                <w:szCs w:val="24"/>
+              </w:rPr>
+              <w:t>Unit</w:t>
+            </w:r>
+            <w:r>
+              <w:rPr>
+                <w:rFonts w:ascii="Times New Roman" w:eastAsia="標楷體" w:hAnsi="Times New Roman" w:cs="標楷體"/>
+                <w:color w:val="000000"/>
+                <w:sz w:val="24"/>
+                <w:szCs w:val="24"/>
+              </w:rPr>
+              <w:t>y</w:t>
+            </w:r>
+            <w:r>
+              <w:rPr>
+                <w:rFonts w:ascii="Times New Roman" w:eastAsia="標楷體" w:hAnsi="Times New Roman" w:cs="標楷體" w:hint="eastAsia"/>
+                <w:color w:val="000000"/>
+                <w:sz w:val="24"/>
+                <w:szCs w:val="24"/>
+              </w:rPr>
+              <w:t>，</w:t>
+            </w:r>
+            <w:r>
+              <w:rPr>
+                <w:rFonts w:ascii="Times New Roman" w:eastAsia="標楷體" w:hAnsi="Times New Roman" w:cs="標楷體"/>
+                <w:color w:val="000000"/>
+                <w:sz w:val="24"/>
+                <w:szCs w:val="24"/>
+              </w:rPr>
+              <w:t>可以</w:t>
+            </w:r>
+            <w:r>
+              <w:rPr>
+                <w:rFonts w:ascii="Times New Roman" w:eastAsia="標楷體" w:hAnsi="Times New Roman" w:cs="標楷體" w:hint="eastAsia"/>
+                <w:color w:val="000000"/>
+                <w:sz w:val="24"/>
+                <w:szCs w:val="24"/>
+              </w:rPr>
+              <w:t>使</w:t>
+            </w:r>
+            <w:r>
+              <w:rPr>
+                <w:rFonts w:ascii="Times New Roman" w:eastAsia="標楷體" w:hAnsi="Times New Roman" w:cs="標楷體"/>
+                <w:color w:val="000000"/>
+                <w:sz w:val="24"/>
+                <w:szCs w:val="24"/>
+              </w:rPr>
+              <w:t>用網路服務</w:t>
+            </w:r>
+            <w:r>
+              <w:rPr>
+                <w:rFonts w:ascii="Times New Roman" w:eastAsia="標楷體" w:hAnsi="Times New Roman" w:cs="標楷體" w:hint="eastAsia"/>
+                <w:color w:val="000000"/>
+                <w:sz w:val="24"/>
+                <w:szCs w:val="24"/>
+              </w:rPr>
+              <w:t>。</w:t>
+            </w:r>
           </w:p>
           <w:p>
             <w:pPr>
@@ -1545,43 +1694,7 @@
                 <w:between w:val="nil"/>
               </w:pBdr>
               <w:rPr>
-                <w:rFonts w:ascii="標楷體" w:eastAsia="標楷體" w:hAnsi="標楷體" w:cs="標楷體"/>
-                <w:color w:val="000000"/>
-                <w:sz w:val="24"/>
-                <w:szCs w:val="24"/>
-              </w:rPr>
-            </w:pPr>
-          </w:p>
-          <w:p>
-            <w:pPr>
-              <w:widowControl w:val="0"/>
-              <w:pBdr>
-                <w:top w:val="nil"/>
-                <w:left w:val="nil"/>
-                <w:bottom w:val="nil"/>
-                <w:right w:val="nil"/>
-                <w:between w:val="nil"/>
-              </w:pBdr>
-              <w:rPr>
-                <w:rFonts w:ascii="標楷體" w:eastAsia="標楷體" w:hAnsi="標楷體" w:cs="標楷體"/>
-                <w:color w:val="000000"/>
-                <w:sz w:val="24"/>
-                <w:szCs w:val="24"/>
-              </w:rPr>
-            </w:pPr>
-          </w:p>
-          <w:p>
-            <w:pPr>
-              <w:widowControl w:val="0"/>
-              <w:pBdr>
-                <w:top w:val="nil"/>
-                <w:left w:val="nil"/>
-                <w:bottom w:val="nil"/>
-                <w:right w:val="nil"/>
-                <w:between w:val="nil"/>
-              </w:pBdr>
-              <w:rPr>
-                <w:rFonts w:ascii="標楷體" w:eastAsia="標楷體" w:hAnsi="標楷體" w:cs="標楷體"/>
+                <w:rFonts w:ascii="標楷體" w:eastAsia="標楷體" w:hAnsi="標楷體" w:cs="標楷體" w:hint="eastAsia"/>
                 <w:color w:val="000000"/>
                 <w:sz w:val="24"/>
                 <w:szCs w:val="24"/>
@@ -1658,6 +1771,44 @@
 </w:document>
 </file>
 
+<file path=word/endnotes.xml><?xml version="1.0" encoding="utf-8"?>
+<w:endnotes xmlns:wpc="http://schemas.microsoft.com/office/word/2010/wordprocessingCanvas" xmlns:cx="http://schemas.microsoft.com/office/drawing/2014/chartex" xmlns:cx1="http://schemas.microsoft.com/office/drawing/2015/9/8/chartex" xmlns:cx2="http://schemas.microsoft.com/office/drawing/2015/10/21/chartex" xmlns:cx3="http://schemas.microsoft.com/office/drawing/2016/5/9/chartex" xmlns:cx4="http://schemas.microsoft.com/office/drawing/2016/5/10/chartex" xmlns:cx5="http://schemas.microsoft.com/office/drawing/2016/5/11/chartex" xmlns:cx6="http://schemas.microsoft.com/office/drawing/2016/5/12/chartex" xmlns:cx7="http://schemas.microsoft.com/office/drawing/2016/5/13/chartex" xmlns:cx8="http://schemas.microsoft.com/office/drawing/2016/5/14/chartex" xmlns:mc="http://schemas.openxmlformats.org/markup-compatibility/2006" xmlns:aink="http://schemas.microsoft.com/office/drawing/2016/ink" xmlns:am3d="http://schemas.microsoft.com/office/drawing/2017/model3d" xmlns:o="urn:schemas-microsoft-com:office:office" xmlns:r="http://schemas.openxmlformats.org/officeDocument/2006/relationships" xmlns:m="http://schemas.openxmlformats.org/officeDocument/2006/math" xmlns:v="urn:schemas-microsoft-com:vml" xmlns:wp14="http://schemas.microsoft.com/office/word/2010/wordprocessingDrawing" xmlns:wp="http://schemas.openxmlformats.org/drawingml/2006/wordprocessingDrawing" xmlns:w10="urn:schemas-microsoft-com:office:word" xmlns:w="http://schemas.openxmlformats.org/wordprocessingml/2006/main" xmlns:w14="http://schemas.microsoft.com/office/word/2010/wordml" xmlns:w15="http://schemas.microsoft.com/office/word/2012/wordml" xmlns:w16cex="http://schemas.microsoft.com/office/word/2018/wordml/cex" xmlns:w16cid="http://schemas.microsoft.com/office/word/2016/wordml/cid" xmlns:w16="http://schemas.microsoft.com/office/word/2018/wordml" xmlns:w16sdtdh="http://schemas.microsoft.com/office/word/2020/wordml/sdtdatahash" xmlns:w16se="http://schemas.microsoft.com/office/word/2015/wordml/symex" xmlns:wpg="http://schemas.microsoft.com/office/word/2010/wordprocessingGroup" xmlns:wpi="http://schemas.microsoft.com/office/word/2010/wordprocessingInk" xmlns:wne="http://schemas.microsoft.com/office/word/2006/wordml" xmlns:wps="http://schemas.microsoft.com/office/word/2010/wordprocessingShape" mc:Ignorable="w14 w15 w16se w16cid w16 w16cex w16sdtdh wp14">
+  <w:endnote w:type="separator" w:id="-1">
+    <w:p>
+      <w:r>
+        <w:separator/>
+      </w:r>
+    </w:p>
+  </w:endnote>
+  <w:endnote w:type="continuationSeparator" w:id="0">
+    <w:p>
+      <w:r>
+        <w:continuationSeparator/>
+      </w:r>
+    </w:p>
+  </w:endnote>
+</w:endnotes>
+</file>
+
+<file path=word/footnotes.xml><?xml version="1.0" encoding="utf-8"?>
+<w:footnotes xmlns:wpc="http://schemas.microsoft.com/office/word/2010/wordprocessingCanvas" xmlns:cx="http://schemas.microsoft.com/office/drawing/2014/chartex" xmlns:cx1="http://schemas.microsoft.com/office/drawing/2015/9/8/chartex" xmlns:cx2="http://schemas.microsoft.com/office/drawing/2015/10/21/chartex" xmlns:cx3="http://schemas.microsoft.com/office/drawing/2016/5/9/chartex" xmlns:cx4="http://schemas.microsoft.com/office/drawing/2016/5/10/chartex" xmlns:cx5="http://schemas.microsoft.com/office/drawing/2016/5/11/chartex" xmlns:cx6="http://schemas.microsoft.com/office/drawing/2016/5/12/chartex" xmlns:cx7="http://schemas.microsoft.com/office/drawing/2016/5/13/chartex" xmlns:cx8="http://schemas.microsoft.com/office/drawing/2016/5/14/chartex" xmlns:mc="http://schemas.openxmlformats.org/markup-compatibility/2006" xmlns:aink="http://schemas.microsoft.com/office/drawing/2016/ink" xmlns:am3d="http://schemas.microsoft.com/office/drawing/2017/model3d" xmlns:o="urn:schemas-microsoft-com:office:office" xmlns:r="http://schemas.openxmlformats.org/officeDocument/2006/relationships" xmlns:m="http://schemas.openxmlformats.org/officeDocument/2006/math" xmlns:v="urn:schemas-microsoft-com:vml" xmlns:wp14="http://schemas.microsoft.com/office/word/2010/wordprocessingDrawing" xmlns:wp="http://schemas.openxmlformats.org/drawingml/2006/wordprocessingDrawing" xmlns:w10="urn:schemas-microsoft-com:office:word" xmlns:w="http://schemas.openxmlformats.org/wordprocessingml/2006/main" xmlns:w14="http://schemas.microsoft.com/office/word/2010/wordml" xmlns:w15="http://schemas.microsoft.com/office/word/2012/wordml" xmlns:w16cex="http://schemas.microsoft.com/office/word/2018/wordml/cex" xmlns:w16cid="http://schemas.microsoft.com/office/word/2016/wordml/cid" xmlns:w16="http://schemas.microsoft.com/office/word/2018/wordml" xmlns:w16sdtdh="http://schemas.microsoft.com/office/word/2020/wordml/sdtdatahash" xmlns:w16se="http://schemas.microsoft.com/office/word/2015/wordml/symex" xmlns:wpg="http://schemas.microsoft.com/office/word/2010/wordprocessingGroup" xmlns:wpi="http://schemas.microsoft.com/office/word/2010/wordprocessingInk" xmlns:wne="http://schemas.microsoft.com/office/word/2006/wordml" xmlns:wps="http://schemas.microsoft.com/office/word/2010/wordprocessingShape" mc:Ignorable="w14 w15 w16se w16cid w16 w16cex w16sdtdh wp14">
+  <w:footnote w:type="separator" w:id="-1">
+    <w:p>
+      <w:r>
+        <w:separator/>
+      </w:r>
+    </w:p>
+  </w:footnote>
+  <w:footnote w:type="continuationSeparator" w:id="0">
+    <w:p>
+      <w:r>
+        <w:continuationSeparator/>
+      </w:r>
+    </w:p>
+  </w:footnote>
+</w:footnotes>
+</file>
+
 <file path=word/numbering.xml><?xml version="1.0" encoding="utf-8"?>
 <w:numbering xmlns:wpc="http://schemas.microsoft.com/office/word/2010/wordprocessingCanvas" xmlns:cx="http://schemas.microsoft.com/office/drawing/2014/chartex" xmlns:cx1="http://schemas.microsoft.com/office/drawing/2015/9/8/chartex" xmlns:cx2="http://schemas.microsoft.com/office/drawing/2015/10/21/chartex" xmlns:cx3="http://schemas.microsoft.com/office/drawing/2016/5/9/chartex" xmlns:cx4="http://schemas.microsoft.com/office/drawing/2016/5/10/chartex" xmlns:cx5="http://schemas.microsoft.com/office/drawing/2016/5/11/chartex" xmlns:cx6="http://schemas.microsoft.com/office/drawing/2016/5/12/chartex" xmlns:cx7="http://schemas.microsoft.com/office/drawing/2016/5/13/chartex" xmlns:cx8="http://schemas.microsoft.com/office/drawing/2016/5/14/chartex" xmlns:mc="http://schemas.openxmlformats.org/markup-compatibility/2006" xmlns:aink="http://schemas.microsoft.com/office/drawing/2016/ink" xmlns:am3d="http://schemas.microsoft.com/office/drawing/2017/model3d" xmlns:o="urn:schemas-microsoft-com:office:office" xmlns:r="http://schemas.openxmlformats.org/officeDocument/2006/relationships" xmlns:m="http://schemas.openxmlformats.org/officeDocument/2006/math" xmlns:v="urn:schemas-microsoft-com:vml" xmlns:wp14="http://schemas.microsoft.com/office/word/2010/wordprocessingDrawing" xmlns:wp="http://schemas.openxmlformats.org/drawingml/2006/wordprocessingDrawing" xmlns:w10="urn:schemas-microsoft-com:office:word" xmlns:w="http://schemas.openxmlformats.org/wordprocessingml/2006/main" xmlns:w14="http://schemas.microsoft.com/office/word/2010/wordml" xmlns:w15="http://schemas.microsoft.com/office/word/2012/wordml" xmlns:w16cex="http://schemas.microsoft.com/office/word/2018/wordml/cex" xmlns:w16cid="http://schemas.microsoft.com/office/word/2016/wordml/cid" xmlns:w16="http://schemas.microsoft.com/office/word/2018/wordml" xmlns:w16sdtdh="http://schemas.microsoft.com/office/word/2020/wordml/sdtdatahash" xmlns:w16se="http://schemas.microsoft.com/office/word/2015/wordml/symex" xmlns:wpg="http://schemas.microsoft.com/office/word/2010/wordprocessingGroup" xmlns:wpi="http://schemas.microsoft.com/office/word/2010/wordprocessingInk" xmlns:wne="http://schemas.microsoft.com/office/word/2006/wordml" xmlns:wps="http://schemas.microsoft.com/office/word/2010/wordprocessingShape" mc:Ignorable="w14 w15 w16se w16cid w16 w16cex w16sdtdh wp14">
   <w:abstractNum w:abstractNumId="0" w15:restartNumberingAfterBreak="0">
@@ -1747,6 +1898,119 @@
     </w:lvl>
   </w:abstractNum>
   <w:abstractNum w:abstractNumId="1" w15:restartNumberingAfterBreak="0">
+    <w:nsid w:val="14844458"/>
+    <w:multiLevelType w:val="hybridMultilevel"/>
+    <w:tmpl w:val="41C6B994"/>
+    <w:lvl w:ilvl="0" w:tplc="04090001">
+      <w:start w:val="1"/>
+      <w:numFmt w:val="bullet"/>
+      <w:lvlText w:val=""/>
+      <w:lvlJc w:val="left"/>
+      <w:pPr>
+        <w:ind w:left="480" w:hanging="480"/>
+      </w:pPr>
+      <w:rPr>
+        <w:rFonts w:ascii="Wingdings" w:hAnsi="Wingdings" w:hint="default"/>
+      </w:rPr>
+    </w:lvl>
+    <w:lvl w:ilvl="1" w:tplc="04090003" w:tentative="1">
+      <w:start w:val="1"/>
+      <w:numFmt w:val="bullet"/>
+      <w:lvlText w:val=""/>
+      <w:lvlJc w:val="left"/>
+      <w:pPr>
+        <w:ind w:left="960" w:hanging="480"/>
+      </w:pPr>
+      <w:rPr>
+        <w:rFonts w:ascii="Wingdings" w:hAnsi="Wingdings" w:hint="default"/>
+      </w:rPr>
+    </w:lvl>
+    <w:lvl w:ilvl="2" w:tplc="04090005" w:tentative="1">
+      <w:start w:val="1"/>
+      <w:numFmt w:val="bullet"/>
+      <w:lvlText w:val=""/>
+      <w:lvlJc w:val="left"/>
+      <w:pPr>
+        <w:ind w:left="1440" w:hanging="480"/>
+      </w:pPr>
+      <w:rPr>
+        <w:rFonts w:ascii="Wingdings" w:hAnsi="Wingdings" w:hint="default"/>
+      </w:rPr>
+    </w:lvl>
+    <w:lvl w:ilvl="3" w:tplc="04090001" w:tentative="1">
+      <w:start w:val="1"/>
+      <w:numFmt w:val="bullet"/>
+      <w:lvlText w:val=""/>
+      <w:lvlJc w:val="left"/>
+      <w:pPr>
+        <w:ind w:left="1920" w:hanging="480"/>
+      </w:pPr>
+      <w:rPr>
+        <w:rFonts w:ascii="Wingdings" w:hAnsi="Wingdings" w:hint="default"/>
+      </w:rPr>
+    </w:lvl>
+    <w:lvl w:ilvl="4" w:tplc="04090003" w:tentative="1">
+      <w:start w:val="1"/>
+      <w:numFmt w:val="bullet"/>
+      <w:lvlText w:val=""/>
+      <w:lvlJc w:val="left"/>
+      <w:pPr>
+        <w:ind w:left="2400" w:hanging="480"/>
+      </w:pPr>
+      <w:rPr>
+        <w:rFonts w:ascii="Wingdings" w:hAnsi="Wingdings" w:hint="default"/>
+      </w:rPr>
+    </w:lvl>
+    <w:lvl w:ilvl="5" w:tplc="04090005" w:tentative="1">
+      <w:start w:val="1"/>
+      <w:numFmt w:val="bullet"/>
+      <w:lvlText w:val=""/>
+      <w:lvlJc w:val="left"/>
+      <w:pPr>
+        <w:ind w:left="2880" w:hanging="480"/>
+      </w:pPr>
+      <w:rPr>
+        <w:rFonts w:ascii="Wingdings" w:hAnsi="Wingdings" w:hint="default"/>
+      </w:rPr>
+    </w:lvl>
+    <w:lvl w:ilvl="6" w:tplc="04090001" w:tentative="1">
+      <w:start w:val="1"/>
+      <w:numFmt w:val="bullet"/>
+      <w:lvlText w:val=""/>
+      <w:lvlJc w:val="left"/>
+      <w:pPr>
+        <w:ind w:left="3360" w:hanging="480"/>
+      </w:pPr>
+      <w:rPr>
+        <w:rFonts w:ascii="Wingdings" w:hAnsi="Wingdings" w:hint="default"/>
+      </w:rPr>
+    </w:lvl>
+    <w:lvl w:ilvl="7" w:tplc="04090003" w:tentative="1">
+      <w:start w:val="1"/>
+      <w:numFmt w:val="bullet"/>
+      <w:lvlText w:val=""/>
+      <w:lvlJc w:val="left"/>
+      <w:pPr>
+        <w:ind w:left="3840" w:hanging="480"/>
+      </w:pPr>
+      <w:rPr>
+        <w:rFonts w:ascii="Wingdings" w:hAnsi="Wingdings" w:hint="default"/>
+      </w:rPr>
+    </w:lvl>
+    <w:lvl w:ilvl="8" w:tplc="04090005" w:tentative="1">
+      <w:start w:val="1"/>
+      <w:numFmt w:val="bullet"/>
+      <w:lvlText w:val=""/>
+      <w:lvlJc w:val="left"/>
+      <w:pPr>
+        <w:ind w:left="4320" w:hanging="480"/>
+      </w:pPr>
+      <w:rPr>
+        <w:rFonts w:ascii="Wingdings" w:hAnsi="Wingdings" w:hint="default"/>
+      </w:rPr>
+    </w:lvl>
+  </w:abstractNum>
+  <w:abstractNum w:abstractNumId="2" w15:restartNumberingAfterBreak="0">
     <w:nsid w:val="42E47448"/>
     <w:multiLevelType w:val="hybridMultilevel"/>
     <w:tmpl w:val="C4ACA1E8"/>
@@ -1859,7 +2123,7 @@
       </w:rPr>
     </w:lvl>
   </w:abstractNum>
-  <w:abstractNum w:abstractNumId="2" w15:restartNumberingAfterBreak="0">
+  <w:abstractNum w:abstractNumId="3" w15:restartNumberingAfterBreak="0">
     <w:nsid w:val="48A353E2"/>
     <w:multiLevelType w:val="multilevel"/>
     <w:tmpl w:val="95E026D0"/>
@@ -1984,7 +2248,7 @@
       </w:rPr>
     </w:lvl>
   </w:abstractNum>
-  <w:abstractNum w:abstractNumId="3" w15:restartNumberingAfterBreak="0">
+  <w:abstractNum w:abstractNumId="4" w15:restartNumberingAfterBreak="0">
     <w:nsid w:val="5266609C"/>
     <w:multiLevelType w:val="hybridMultilevel"/>
     <w:tmpl w:val="FDE6115A"/>
@@ -2101,12 +2365,15 @@
     <w:abstractNumId w:val="0"/>
   </w:num>
   <w:num w:numId="2">
+    <w:abstractNumId w:val="3"/>
+  </w:num>
+  <w:num w:numId="3">
+    <w:abstractNumId w:val="4"/>
+  </w:num>
+  <w:num w:numId="4">
     <w:abstractNumId w:val="2"/>
   </w:num>
-  <w:num w:numId="3">
-    <w:abstractNumId w:val="3"/>
-  </w:num>
-  <w:num w:numId="4">
+  <w:num w:numId="5">
     <w:abstractNumId w:val="1"/>
   </w:num>
 </w:numbering>
@@ -2701,9 +2968,7 @@
       <w:tblStyleRowBandSize w:val="1"/>
       <w:tblStyleColBandSize w:val="1"/>
       <w:tblCellMar>
-        <w:top w:w="0" w:type="dxa"/>
         <w:left w:w="103" w:type="dxa"/>
-        <w:bottom w:w="0" w:type="dxa"/>
         <w:right w:w="108" w:type="dxa"/>
       </w:tblCellMar>
     </w:tblPr>
@@ -2717,6 +2982,50 @@
     <w:pPr>
       <w:ind w:leftChars="200" w:left="480"/>
     </w:pPr>
+  </w:style>
+  <w:style w:type="paragraph" w:styleId="a7">
+    <w:name w:val="header"/>
+    <w:basedOn w:val="a"/>
+    <w:link w:val="a8"/>
+    <w:uiPriority w:val="99"/>
+    <w:unhideWhenUsed/>
+    <w:rsid w:val="00E10604"/>
+    <w:pPr>
+      <w:tabs>
+        <w:tab w:val="center" w:pos="4153"/>
+        <w:tab w:val="right" w:pos="8306"/>
+      </w:tabs>
+      <w:snapToGrid w:val="0"/>
+    </w:pPr>
+  </w:style>
+  <w:style w:type="character" w:customStyle="1" w:styleId="a8">
+    <w:name w:val="頁首 字元"/>
+    <w:basedOn w:val="a0"/>
+    <w:link w:val="a7"/>
+    <w:uiPriority w:val="99"/>
+    <w:rsid w:val="00E10604"/>
+  </w:style>
+  <w:style w:type="paragraph" w:styleId="a9">
+    <w:name w:val="footer"/>
+    <w:basedOn w:val="a"/>
+    <w:link w:val="aa"/>
+    <w:uiPriority w:val="99"/>
+    <w:unhideWhenUsed/>
+    <w:rsid w:val="00E10604"/>
+    <w:pPr>
+      <w:tabs>
+        <w:tab w:val="center" w:pos="4153"/>
+        <w:tab w:val="right" w:pos="8306"/>
+      </w:tabs>
+      <w:snapToGrid w:val="0"/>
+    </w:pPr>
+  </w:style>
+  <w:style w:type="character" w:customStyle="1" w:styleId="aa">
+    <w:name w:val="頁尾 字元"/>
+    <w:basedOn w:val="a0"/>
+    <w:link w:val="a9"/>
+    <w:uiPriority w:val="99"/>
+    <w:rsid w:val="00E10604"/>
   </w:style>
 </w:styles>
 </file>

</xml_diff>